<commit_message>
uploading paper summary for the night.
</commit_message>
<xml_diff>
--- a/Homeworks/sweet.js_paper/zayd_hammoudeh_-_sweet_js_summary.docx
+++ b/Homeworks/sweet.js_paper/zayd_hammoudeh_-_sweet_js_summary.docx
@@ -5,23 +5,114 @@
     <w:p>
       <w:pPr>
         <w:spacing w:after="0" w:line="240" w:lineRule="auto"/>
+        <w:jc w:val="center"/>
+        <w:rPr>
+          <w:b/>
+          <w:sz w:val="28"/>
+        </w:rPr>
       </w:pPr>
       <w:r>
+        <w:rPr>
+          <w:b/>
+          <w:sz w:val="28"/>
+        </w:rPr>
+        <w:t>A Summary of “</w:t>
+      </w:r>
+      <w:r>
+        <w:rPr>
+          <w:b/>
+          <w:sz w:val="28"/>
+        </w:rPr>
         <w:t xml:space="preserve">Sweeten Your JavaScript: </w:t>
       </w:r>
       <w:r>
+        <w:rPr>
+          <w:b/>
+          <w:sz w:val="28"/>
+        </w:rPr>
         <w:t>Hygienic</w:t>
       </w:r>
       <w:r>
+        <w:rPr>
+          <w:b/>
+          <w:sz w:val="28"/>
+        </w:rPr>
         <w:t xml:space="preserve"> Macros for ES5</w:t>
+      </w:r>
+      <w:r>
+        <w:rPr>
+          <w:b/>
+          <w:sz w:val="28"/>
+        </w:rPr>
+        <w:t>”</w:t>
       </w:r>
     </w:p>
     <w:p>
       <w:pPr>
         <w:spacing w:after="0" w:line="240" w:lineRule="auto"/>
       </w:pPr>
-      <w:r>
-        <w:t>Zayd Hammoudeh</w:t>
+      <w:bookmarkStart w:id="0" w:name="_GoBack"/>
+      <w:bookmarkEnd w:id="0"/>
+    </w:p>
+    <w:p>
+      <w:pPr>
+        <w:spacing w:after="0" w:line="240" w:lineRule="auto"/>
+        <w:ind w:firstLine="720"/>
+      </w:pPr>
+      <w:r>
+        <w:t xml:space="preserve">Macro systems are used extensively in programming languages such as Lisp and Scheme in large part due to both languages using symbolic (s) expressions to represent expressions and </w:t>
+      </w:r>
+      <w:r>
+        <w:t>d</w:t>
+      </w:r>
+      <w:r>
+        <w:t>ata.</w:t>
+      </w:r>
+      <w:r>
+        <w:t xml:space="preserve">  These s-expressions make s</w:t>
+      </w:r>
+      <w:r>
+        <w:t>ource code easy to manipulate via macros.</w:t>
+      </w:r>
+      <w:r>
+        <w:t xml:space="preserve">  In contrast, languages with ambiguous grammars are more challenging for macros to refactor</w:t>
+      </w:r>
+      <w:r>
+        <w:t>; for example, in the case of JavaScript, implementing a reader is difficult due to grammatical ambiguity around regular expressions and the divide operator (“/”).</w:t>
+      </w:r>
+      <w:r>
+        <w:t xml:space="preserve">  Sweet.js is a macro system for JavaScript </w:t>
+      </w:r>
+      <w:r>
+        <w:t xml:space="preserve">whose primary contribution is </w:t>
+      </w:r>
+      <w:r>
+        <w:t>a reader that correctly distinguish between division and regular expressions</w:t>
+      </w:r>
+      <w:r>
+        <w:t xml:space="preserve"> across the entire E</w:t>
+      </w:r>
+      <w:r>
+        <w:t>CMA</w:t>
+      </w:r>
+      <w:r>
+        <w:t xml:space="preserve">Script5 (ES5) specification; this reader sits between the </w:t>
+      </w:r>
+      <w:proofErr w:type="spellStart"/>
+      <w:r>
+        <w:t>lexer</w:t>
+      </w:r>
+      <w:proofErr w:type="spellEnd"/>
+      <w:r>
+        <w:t xml:space="preserve"> and parser to eliminate the need for the parser to communicate back and forth with the </w:t>
+      </w:r>
+      <w:proofErr w:type="spellStart"/>
+      <w:r>
+        <w:t>lexer</w:t>
+      </w:r>
+      <w:proofErr w:type="spellEnd"/>
+      <w:r>
+        <w:t xml:space="preserve"> as defined in the ES5 specification. </w:t>
       </w:r>
     </w:p>
     <w:p>
@@ -34,38 +125,8 @@
         <w:spacing w:after="0" w:line="240" w:lineRule="auto"/>
       </w:pPr>
       <w:r>
-        <w:t xml:space="preserve">Macro systems are used extensively in programming languages such as Lisp and Scheme in large part due to both languages using symbolic (s) expressions to represent expressions and </w:t>
-      </w:r>
-      <w:r>
-        <w:t>d</w:t>
-      </w:r>
-      <w:r>
-        <w:t>ata.</w:t>
-      </w:r>
-      <w:r>
-        <w:t xml:space="preserve">  These s-expressions make s</w:t>
-      </w:r>
-      <w:r>
-        <w:t>ource code easy to manipulate via macros.</w:t>
-      </w:r>
-      <w:r>
-        <w:t xml:space="preserve">  In contrast, languages with ambiguous grammars (e.g. JavaScript) are more challenging for macros to refactor</w:t>
-      </w:r>
-    </w:p>
-    <w:p>
-      <w:pPr>
-        <w:spacing w:after="0" w:line="240" w:lineRule="auto"/>
-      </w:pPr>
-    </w:p>
-    <w:p>
-      <w:pPr>
-        <w:spacing w:after="0" w:line="240" w:lineRule="auto"/>
-      </w:pPr>
-      <w:r>
         <w:t>While this paper only explicitly describes how to implement the proposed scheme in JavaScript, the approach can be applied to other ambiguous grammar languages.</w:t>
       </w:r>
-      <w:bookmarkStart w:id="0" w:name="_GoBack"/>
-      <w:bookmarkEnd w:id="0"/>
     </w:p>
     <w:sectPr>
       <w:pgSz w:w="12240" w:h="15840"/>

</xml_diff>

<commit_message>
More work on the CS252 summary of the sweet js paper.
</commit_message>
<xml_diff>
--- a/Homeworks/sweet.js_paper/zayd_hammoudeh_-_sweet_js_summary.docx
+++ b/Homeworks/sweet.js_paper/zayd_hammoudeh_-_sweet_js_summary.docx
@@ -31,91 +31,188 @@
         </w:rPr>
         <w:t>”</w:t>
       </w:r>
-      <w:r>
-        <w:rPr>
-          <w:b/>
-          <w:sz w:val="24"/>
-        </w:rPr>
-        <w:t>Google App Engine REST Server</w:t>
-      </w:r>
     </w:p>
     <w:p/>
     <w:p/>
     <w:p>
       <w:pPr>
+        <w:ind w:firstLine="360"/>
+      </w:pPr>
+      <w:r>
+        <w:t xml:space="preserve">Macro systems are used extensively in programming languages such as Lisp and Scheme in large </w:t>
+      </w:r>
+      <w:r>
+        <w:t>part due to both languages’ use of fully</w:t>
+      </w:r>
+      <w:r>
+        <w:t>-</w:t>
+      </w:r>
+      <w:r>
+        <w:t>delimited</w:t>
+      </w:r>
+      <w:r>
+        <w:t>,</w:t>
+      </w:r>
+      <w:r>
+        <w:t xml:space="preserve"> symbolic (s-) expressions</w:t>
+      </w:r>
+      <w:r>
+        <w:t xml:space="preserve">, which </w:t>
+      </w:r>
+      <w:r>
+        <w:t>make source code easy to manipulate via macros.</w:t>
+      </w:r>
+      <w:r>
+        <w:t xml:space="preserve">  In contrast, </w:t>
+      </w:r>
+      <w:r>
+        <w:t xml:space="preserve">languages with ambiguous grammars are less </w:t>
+      </w:r>
+      <w:r>
+        <w:t>conducive</w:t>
+      </w:r>
+      <w:r>
+        <w:t xml:space="preserve"> to macros since the compiler’s lexers and parser are intertwined</w:t>
+      </w:r>
+      <w:r>
+        <w:t xml:space="preserve"> with messages passing back and forth between them</w:t>
+      </w:r>
+      <w:r>
+        <w:t xml:space="preserve">.  </w:t>
+      </w:r>
+      <w:r>
+        <w:t>For example, in JavaScript, there is lexical ambiguity around the forward slash (“/”) symbol as it may represent a regular expression or a divide operation.</w:t>
+      </w:r>
+    </w:p>
+    <w:p>
+      <w:pPr>
         <w:ind w:firstLine="720"/>
       </w:pPr>
-      <w:r>
-        <w:t xml:space="preserve">Macro systems are used extensively in programming languages such as Lisp and Scheme in large part due to both languages using symbolic (s) expressions to represent expressions and data.  These s-expressions make source code easy to manipulate via macros.  In contrast, languages with ambiguous grammars are more challenging for macros to refactor; for example, in the case of JavaScript, implementing a reader is difficult due to grammatical ambiguity around regular expressions and the divide operator (“/”).  Sweet.js is a macro system for JavaScript whose primary contribution is </w:t>
-      </w:r>
-      <w:proofErr w:type="gramStart"/>
-      <w:r>
-        <w:t>a reader that correctly distinguish</w:t>
-      </w:r>
-      <w:proofErr w:type="gramEnd"/>
-      <w:r>
-        <w:t xml:space="preserve"> between division operations and regular expressions across the entire ECMAScript5 (ES5) specification; this reader sits between the </w:t>
-      </w:r>
-      <w:proofErr w:type="spellStart"/>
-      <w:r>
-        <w:t>lexer</w:t>
-      </w:r>
-      <w:proofErr w:type="spellEnd"/>
-      <w:r>
-        <w:t xml:space="preserve"> and parser to eliminate the need for the parser to communicate back and forth with the </w:t>
-      </w:r>
-      <w:proofErr w:type="spellStart"/>
-      <w:r>
-        <w:t>lexer</w:t>
-      </w:r>
-      <w:proofErr w:type="spellEnd"/>
-      <w:r>
-        <w:t xml:space="preserve"> as defined in the ES5 specification. </w:t>
+    </w:p>
+    <w:p>
+      <w:pPr>
+        <w:ind w:firstLine="360"/>
+      </w:pPr>
+      <w:r>
+        <w:t>This paper introduces</w:t>
+      </w:r>
+      <w:r>
+        <w:t xml:space="preserve"> Sweet.js</w:t>
+      </w:r>
+      <w:r>
+        <w:t>, which</w:t>
+      </w:r>
+      <w:r>
+        <w:t xml:space="preserve"> is a macro system for JavaScript whose primary contribution is a reader that correctly distinguish between division operations and regular expressions across the entire ECMAScript5 (ES5) specification; this reader sits between the lexer and parser to eliminate the need for the </w:t>
+      </w:r>
+      <w:r>
+        <w:t xml:space="preserve">bidirectional </w:t>
+      </w:r>
+      <w:r>
+        <w:t>communication</w:t>
+      </w:r>
+      <w:r>
+        <w:t xml:space="preserve"> between the lexer and parser</w:t>
+      </w:r>
+      <w:r>
+        <w:t>.</w:t>
+      </w:r>
+      <w:r>
+        <w:t xml:space="preserve"> </w:t>
+      </w:r>
+      <w:r>
+        <w:t xml:space="preserve"> The reader outputs a sequence of </w:t>
+      </w:r>
+      <w:r>
+        <w:rPr>
+          <w:i/>
+        </w:rPr>
+        <w:t>token trees</w:t>
+      </w:r>
+      <w:r>
+        <w:t xml:space="preserve"> (similar to s-expressions)</w:t>
+      </w:r>
+    </w:p>
+    <w:p>
+      <w:pPr>
+        <w:ind w:firstLine="360"/>
+      </w:pPr>
+    </w:p>
+    <w:p>
+      <w:pPr>
+        <w:ind w:firstLine="360"/>
+      </w:pPr>
+      <w:r>
+        <w:t xml:space="preserve">While most macro systems are primarily used for prefix macros (where the macro identifier appears before the matching syntax), Sweet.js also supports </w:t>
+      </w:r>
+      <w:r>
+        <w:rPr>
+          <w:i/>
+        </w:rPr>
+        <w:t>custom operators</w:t>
+      </w:r>
+      <w:r>
+        <w:t xml:space="preserve"> (which were introduced by the Honu programming language).  Sweet.js also introduces the use of </w:t>
+      </w:r>
+      <w:r>
+        <w:rPr>
+          <w:i/>
+        </w:rPr>
+        <w:t>infix macros</w:t>
+      </w:r>
+      <w:r>
+        <w:t xml:space="preserve"> to overcome some of the limitations of infix operators by enabling matching of syntax before and after the macro identifier.</w:t>
       </w:r>
     </w:p>
     <w:p/>
     <w:p>
-      <w:pPr>
-        <w:ind w:firstLine="720"/>
-      </w:pPr>
-      <w:r>
-        <w:t xml:space="preserve">While this paper only explicitly describes how to implement the proposed scheme in JavaScript, the approach can be applied to other ambiguous grammar languages.  For example, Perl shares ambiguity around the forward slash (“/”) while the Rust language has ambiguity when parsing the less than (“&lt;”) symbol.  These types of ambiguities that necessitate intertwining of the </w:t>
-      </w:r>
-      <w:proofErr w:type="spellStart"/>
-      <w:r>
-        <w:t>lexer</w:t>
-      </w:r>
-      <w:proofErr w:type="spellEnd"/>
-      <w:r>
-        <w:t xml:space="preserve"> and parser can be resolved using the techniques proposed by Disney </w:t>
-      </w:r>
-      <w:proofErr w:type="gramStart"/>
+      <w:r>
+        <w:tab/>
+        <w:t xml:space="preserve">In a fully delimited language like Scheme, a token tree is sufficient to implement an expressive macro system.  </w:t>
+      </w:r>
+      <w:r>
+        <w:t xml:space="preserve">Partially or </w:t>
+      </w:r>
+      <w:r>
+        <w:t>un</w:t>
+      </w:r>
+      <w:r>
+        <w:t>delimited languages like JavaScript require additional structure to enable the use of macros.  Sweet.js leverages the technique of enforestation first introduced in the Honu programming language</w:t>
+      </w:r>
+      <w:r>
+        <w:t>, whereby token trees are transformed into term trees by progressively recognizing and grouping syntax forms (e.g. literals, identifiers, expressions, statements, etc.).  This technique in turn fully deliminates the syntax.</w:t>
+      </w:r>
+      <w:bookmarkStart w:id="0" w:name="_GoBack"/>
+      <w:bookmarkEnd w:id="0"/>
+    </w:p>
+    <w:p/>
+    <w:p>
+      <w:pPr>
+        <w:ind w:firstLine="360"/>
+      </w:pPr>
+      <w:r>
+        <w:t>While this paper only explicitly describes how to implement the proposed sc</w:t>
+      </w:r>
+      <w:r>
+        <w:t>heme in JavaScript, the</w:t>
+      </w:r>
+      <w:r>
+        <w:t xml:space="preserve"> approach </w:t>
+      </w:r>
+      <w:r>
+        <w:t xml:space="preserve">of using token tokens </w:t>
+      </w:r>
+      <w:r>
+        <w:t xml:space="preserve">to store lexical history </w:t>
+      </w:r>
+      <w:r>
+        <w:t xml:space="preserve">can be applied to other ambiguous grammar languages.  For example, Perl shares ambiguity around the forward slash (“/”) while the Rust language has ambiguity when parsing the less than (“&lt;”) symbol.  These types of ambiguities that necessitate intertwining of the lexer and parser can be resolved using the techniques proposed by Disney </w:t>
+      </w:r>
       <w:r>
         <w:rPr>
           <w:i/>
         </w:rPr>
-        <w:t>et</w:t>
-      </w:r>
-      <w:proofErr w:type="gramEnd"/>
-      <w:r>
-        <w:rPr>
-          <w:i/>
-        </w:rPr>
-        <w:t xml:space="preserve">. </w:t>
-      </w:r>
-      <w:proofErr w:type="gramStart"/>
-      <w:r>
-        <w:rPr>
-          <w:i/>
-        </w:rPr>
-        <w:t>al</w:t>
-      </w:r>
-      <w:proofErr w:type="gramEnd"/>
-      <w:r>
-        <w:rPr>
-          <w:i/>
-        </w:rPr>
-        <w:t>.</w:t>
+        <w:t>et. al.</w:t>
       </w:r>
       <w:r>
         <w:t>.</w:t>
@@ -127,12 +224,7 @@
       </w:pPr>
     </w:p>
     <w:sectPr>
-      <w:headerReference w:type="even" r:id="rId9"/>
-      <w:headerReference w:type="default" r:id="rId10"/>
-      <w:footerReference w:type="even" r:id="rId11"/>
-      <w:footerReference w:type="default" r:id="rId12"/>
-      <w:headerReference w:type="first" r:id="rId13"/>
-      <w:footerReference w:type="first" r:id="rId14"/>
+      <w:footerReference w:type="default" r:id="rId9"/>
       <w:pgSz w:w="12240" w:h="15840"/>
       <w:pgMar w:top="1440" w:right="1440" w:bottom="1440" w:left="1440" w:header="720" w:footer="720" w:gutter="0"/>
       <w:pgNumType w:start="1"/>
@@ -163,16 +255,6 @@
 </file>
 
 <file path=word/footer1.xml><?xml version="1.0" encoding="utf-8"?>
-<w:ftr xmlns:wpc="http://schemas.microsoft.com/office/word/2010/wordprocessingCanvas" xmlns:mc="http://schemas.openxmlformats.org/markup-compatibility/2006" xmlns:o="urn:schemas-microsoft-com:office:office" xmlns:r="http://schemas.openxmlformats.org/officeDocument/2006/relationships" xmlns:m="http://schemas.openxmlformats.org/officeDocument/2006/math" xmlns:v="urn:schemas-microsoft-com:vml" xmlns:wp14="http://schemas.microsoft.com/office/word/2010/wordprocessingDrawing" xmlns:wp="http://schemas.openxmlformats.org/drawingml/2006/wordprocessingDrawing" xmlns:w10="urn:schemas-microsoft-com:office:word" xmlns:w="http://schemas.openxmlformats.org/wordprocessingml/2006/main" xmlns:w14="http://schemas.microsoft.com/office/word/2010/wordml" xmlns:wpg="http://schemas.microsoft.com/office/word/2010/wordprocessingGroup" xmlns:wpi="http://schemas.microsoft.com/office/word/2010/wordprocessingInk" xmlns:wne="http://schemas.microsoft.com/office/word/2006/wordml" xmlns:wps="http://schemas.microsoft.com/office/word/2010/wordprocessingShape" mc:Ignorable="w14 wp14">
-  <w:p>
-    <w:pPr>
-      <w:pStyle w:val="Footer"/>
-    </w:pPr>
-  </w:p>
-</w:ftr>
-</file>
-
-<file path=word/footer2.xml><?xml version="1.0" encoding="utf-8"?>
 <w:ftr xmlns:wpc="http://schemas.microsoft.com/office/word/2010/wordprocessingCanvas" xmlns:mc="http://schemas.openxmlformats.org/markup-compatibility/2006" xmlns:o="urn:schemas-microsoft-com:office:office" xmlns:r="http://schemas.openxmlformats.org/officeDocument/2006/relationships" xmlns:m="http://schemas.openxmlformats.org/officeDocument/2006/math" xmlns:v="urn:schemas-microsoft-com:vml" xmlns:wp14="http://schemas.microsoft.com/office/word/2010/wordprocessingDrawing" xmlns:wp="http://schemas.openxmlformats.org/drawingml/2006/wordprocessingDrawing" xmlns:w10="urn:schemas-microsoft-com:office:word" xmlns:w="http://schemas.openxmlformats.org/wordprocessingml/2006/main" xmlns:w14="http://schemas.microsoft.com/office/word/2010/wordml" xmlns:wpg="http://schemas.microsoft.com/office/word/2010/wordprocessingGroup" xmlns:wpi="http://schemas.microsoft.com/office/word/2010/wordprocessingInk" xmlns:wne="http://schemas.microsoft.com/office/word/2006/wordml" xmlns:wps="http://schemas.microsoft.com/office/word/2010/wordprocessingShape" mc:Ignorable="w14 wp14">
   <w:tbl>
     <w:tblPr>
@@ -247,8 +329,6 @@
             </w:rPr>
             <w:t>Hygienic</w:t>
           </w:r>
-          <w:bookmarkStart w:id="0" w:name="_GoBack"/>
-          <w:bookmarkEnd w:id="0"/>
           <w:r>
             <w:rPr>
               <w:b/>
@@ -310,16 +390,6 @@
 </w:ftr>
 </file>
 
-<file path=word/footer3.xml><?xml version="1.0" encoding="utf-8"?>
-<w:ftr xmlns:wpc="http://schemas.microsoft.com/office/word/2010/wordprocessingCanvas" xmlns:mc="http://schemas.openxmlformats.org/markup-compatibility/2006" xmlns:o="urn:schemas-microsoft-com:office:office" xmlns:r="http://schemas.openxmlformats.org/officeDocument/2006/relationships" xmlns:m="http://schemas.openxmlformats.org/officeDocument/2006/math" xmlns:v="urn:schemas-microsoft-com:vml" xmlns:wp14="http://schemas.microsoft.com/office/word/2010/wordprocessingDrawing" xmlns:wp="http://schemas.openxmlformats.org/drawingml/2006/wordprocessingDrawing" xmlns:w10="urn:schemas-microsoft-com:office:word" xmlns:w="http://schemas.openxmlformats.org/wordprocessingml/2006/main" xmlns:w14="http://schemas.microsoft.com/office/word/2010/wordml" xmlns:wpg="http://schemas.microsoft.com/office/word/2010/wordprocessingGroup" xmlns:wpi="http://schemas.microsoft.com/office/word/2010/wordprocessingInk" xmlns:wne="http://schemas.microsoft.com/office/word/2006/wordml" xmlns:wps="http://schemas.microsoft.com/office/word/2010/wordprocessingShape" mc:Ignorable="w14 wp14">
-  <w:p>
-    <w:pPr>
-      <w:pStyle w:val="Footer"/>
-    </w:pPr>
-  </w:p>
-</w:ftr>
-</file>
-
 <file path=word/footnotes.xml><?xml version="1.0" encoding="utf-8"?>
 <w:footnotes xmlns:wpc="http://schemas.microsoft.com/office/word/2010/wordprocessingCanvas" xmlns:mc="http://schemas.openxmlformats.org/markup-compatibility/2006" xmlns:o="urn:schemas-microsoft-com:office:office" xmlns:r="http://schemas.openxmlformats.org/officeDocument/2006/relationships" xmlns:m="http://schemas.openxmlformats.org/officeDocument/2006/math" xmlns:v="urn:schemas-microsoft-com:vml" xmlns:wp14="http://schemas.microsoft.com/office/word/2010/wordprocessingDrawing" xmlns:wp="http://schemas.openxmlformats.org/drawingml/2006/wordprocessingDrawing" xmlns:w10="urn:schemas-microsoft-com:office:word" xmlns:w="http://schemas.openxmlformats.org/wordprocessingml/2006/main" xmlns:w14="http://schemas.microsoft.com/office/word/2010/wordml" xmlns:wpg="http://schemas.microsoft.com/office/word/2010/wordprocessingGroup" xmlns:wpi="http://schemas.microsoft.com/office/word/2010/wordprocessingInk" xmlns:wne="http://schemas.microsoft.com/office/word/2006/wordml" xmlns:wps="http://schemas.microsoft.com/office/word/2010/wordprocessingShape" mc:Ignorable="w14 wp14">
   <w:footnote w:type="separator" w:id="-1">
@@ -337,36 +407,6 @@
     </w:p>
   </w:footnote>
 </w:footnotes>
-</file>
-
-<file path=word/header1.xml><?xml version="1.0" encoding="utf-8"?>
-<w:hdr xmlns:wpc="http://schemas.microsoft.com/office/word/2010/wordprocessingCanvas" xmlns:mc="http://schemas.openxmlformats.org/markup-compatibility/2006" xmlns:o="urn:schemas-microsoft-com:office:office" xmlns:r="http://schemas.openxmlformats.org/officeDocument/2006/relationships" xmlns:m="http://schemas.openxmlformats.org/officeDocument/2006/math" xmlns:v="urn:schemas-microsoft-com:vml" xmlns:wp14="http://schemas.microsoft.com/office/word/2010/wordprocessingDrawing" xmlns:wp="http://schemas.openxmlformats.org/drawingml/2006/wordprocessingDrawing" xmlns:w10="urn:schemas-microsoft-com:office:word" xmlns:w="http://schemas.openxmlformats.org/wordprocessingml/2006/main" xmlns:w14="http://schemas.microsoft.com/office/word/2010/wordml" xmlns:wpg="http://schemas.microsoft.com/office/word/2010/wordprocessingGroup" xmlns:wpi="http://schemas.microsoft.com/office/word/2010/wordprocessingInk" xmlns:wne="http://schemas.microsoft.com/office/word/2006/wordml" xmlns:wps="http://schemas.microsoft.com/office/word/2010/wordprocessingShape" mc:Ignorable="w14 wp14">
-  <w:p>
-    <w:pPr>
-      <w:pStyle w:val="Header"/>
-    </w:pPr>
-  </w:p>
-</w:hdr>
-</file>
-
-<file path=word/header2.xml><?xml version="1.0" encoding="utf-8"?>
-<w:hdr xmlns:wpc="http://schemas.microsoft.com/office/word/2010/wordprocessingCanvas" xmlns:mc="http://schemas.openxmlformats.org/markup-compatibility/2006" xmlns:o="urn:schemas-microsoft-com:office:office" xmlns:r="http://schemas.openxmlformats.org/officeDocument/2006/relationships" xmlns:m="http://schemas.openxmlformats.org/officeDocument/2006/math" xmlns:v="urn:schemas-microsoft-com:vml" xmlns:wp14="http://schemas.microsoft.com/office/word/2010/wordprocessingDrawing" xmlns:wp="http://schemas.openxmlformats.org/drawingml/2006/wordprocessingDrawing" xmlns:w10="urn:schemas-microsoft-com:office:word" xmlns:w="http://schemas.openxmlformats.org/wordprocessingml/2006/main" xmlns:w14="http://schemas.microsoft.com/office/word/2010/wordml" xmlns:wpg="http://schemas.microsoft.com/office/word/2010/wordprocessingGroup" xmlns:wpi="http://schemas.microsoft.com/office/word/2010/wordprocessingInk" xmlns:wne="http://schemas.microsoft.com/office/word/2006/wordml" xmlns:wps="http://schemas.microsoft.com/office/word/2010/wordprocessingShape" mc:Ignorable="w14 wp14">
-  <w:p>
-    <w:pPr>
-      <w:pStyle w:val="Header"/>
-    </w:pPr>
-  </w:p>
-</w:hdr>
-</file>
-
-<file path=word/header3.xml><?xml version="1.0" encoding="utf-8"?>
-<w:hdr xmlns:wpc="http://schemas.microsoft.com/office/word/2010/wordprocessingCanvas" xmlns:mc="http://schemas.openxmlformats.org/markup-compatibility/2006" xmlns:o="urn:schemas-microsoft-com:office:office" xmlns:r="http://schemas.openxmlformats.org/officeDocument/2006/relationships" xmlns:m="http://schemas.openxmlformats.org/officeDocument/2006/math" xmlns:v="urn:schemas-microsoft-com:vml" xmlns:wp14="http://schemas.microsoft.com/office/word/2010/wordprocessingDrawing" xmlns:wp="http://schemas.openxmlformats.org/drawingml/2006/wordprocessingDrawing" xmlns:w10="urn:schemas-microsoft-com:office:word" xmlns:w="http://schemas.openxmlformats.org/wordprocessingml/2006/main" xmlns:w14="http://schemas.microsoft.com/office/word/2010/wordml" xmlns:wpg="http://schemas.microsoft.com/office/word/2010/wordprocessingGroup" xmlns:wpi="http://schemas.microsoft.com/office/word/2010/wordprocessingInk" xmlns:wne="http://schemas.microsoft.com/office/word/2006/wordml" xmlns:wps="http://schemas.microsoft.com/office/word/2010/wordprocessingShape" mc:Ignorable="w14 wp14">
-  <w:p>
-    <w:pPr>
-      <w:pStyle w:val="Header"/>
-    </w:pPr>
-  </w:p>
-</w:hdr>
 </file>
 
 <file path=word/numbering.xml><?xml version="1.0" encoding="utf-8"?>
@@ -4071,7 +4111,7 @@
 </file>
 
 <file path=customXml/itemProps1.xml><?xml version="1.0" encoding="utf-8"?>
-<ds:datastoreItem xmlns:ds="http://schemas.openxmlformats.org/officeDocument/2006/customXml" ds:itemID="{5B25C5E0-BEBE-4E2F-A83D-3F6950380C25}">
+<ds:datastoreItem xmlns:ds="http://schemas.openxmlformats.org/officeDocument/2006/customXml" ds:itemID="{18D4A992-4A6A-4C98-AEC3-941063671CFA}">
   <ds:schemaRefs>
     <ds:schemaRef ds:uri="http://schemas.openxmlformats.org/officeDocument/2006/bibliography"/>
   </ds:schemaRefs>

</xml_diff>

<commit_message>
more work on the sweet js paper summary.
</commit_message>
<xml_diff>
--- a/Homeworks/sweet.js_paper/zayd_hammoudeh_-_sweet_js_summary.docx
+++ b/Homeworks/sweet.js_paper/zayd_hammoudeh_-_sweet_js_summary.docx
@@ -33,49 +33,107 @@
       </w:r>
     </w:p>
     <w:p/>
-    <w:p/>
     <w:p>
       <w:pPr>
         <w:ind w:firstLine="360"/>
       </w:pPr>
       <w:r>
-        <w:t xml:space="preserve">Macro systems are used extensively in programming languages such as Lisp and Scheme in large </w:t>
-      </w:r>
-      <w:r>
-        <w:t>part due to both languages’ use of fully</w:t>
-      </w:r>
-      <w:r>
-        <w:t>-</w:t>
-      </w:r>
-      <w:r>
-        <w:t>delimited</w:t>
+        <w:t>Macro systems are used extensively in</w:t>
+      </w:r>
+      <w:r>
+        <w:t xml:space="preserve"> fully delimited</w:t>
+      </w:r>
+      <w:r>
+        <w:t xml:space="preserve"> programming languages </w:t>
+      </w:r>
+      <w:r>
+        <w:t xml:space="preserve">that </w:t>
+      </w:r>
+      <w:r>
+        <w:t xml:space="preserve">are </w:t>
+      </w:r>
+      <w:r>
+        <w:t xml:space="preserve">founded </w:t>
+      </w:r>
+      <w:r>
+        <w:t xml:space="preserve">on the use of </w:t>
+      </w:r>
+      <w:r>
+        <w:t>symbolic (s-) expressions</w:t>
+      </w:r>
+      <w:r>
+        <w:t xml:space="preserve">, </w:t>
+      </w:r>
+      <w:r>
+        <w:t>as these s-expressions</w:t>
+      </w:r>
+      <w:r>
+        <w:t xml:space="preserve"> </w:t>
+      </w:r>
+      <w:r>
+        <w:t xml:space="preserve">make </w:t>
+      </w:r>
+      <w:r>
+        <w:t xml:space="preserve">the input </w:t>
+      </w:r>
+      <w:r>
+        <w:t xml:space="preserve">source code </w:t>
+      </w:r>
+      <w:r>
+        <w:t>easy to manipulate</w:t>
+      </w:r>
+      <w:r>
+        <w:t xml:space="preserve">; prototypical examples </w:t>
+      </w:r>
+      <w:r>
+        <w:t xml:space="preserve">include </w:t>
+      </w:r>
+      <w:r>
+        <w:t xml:space="preserve">the </w:t>
+      </w:r>
+      <w:r>
+        <w:t>Lisp and Scheme</w:t>
+      </w:r>
+      <w:r>
+        <w:t xml:space="preserve"> programming languages</w:t>
+      </w:r>
+      <w:r>
+        <w:t>.</w:t>
+      </w:r>
+      <w:r>
+        <w:t xml:space="preserve">  In contrast, </w:t>
+      </w:r>
+      <w:r>
+        <w:t xml:space="preserve">languages with ambiguous grammars are less </w:t>
+      </w:r>
+      <w:r>
+        <w:t>conducive</w:t>
+      </w:r>
+      <w:r>
+        <w:t xml:space="preserve"> to macros since the compiler’</w:t>
+      </w:r>
+      <w:r>
+        <w:t xml:space="preserve">s </w:t>
+      </w:r>
+      <w:proofErr w:type="spellStart"/>
+      <w:r>
+        <w:t>lexer</w:t>
+      </w:r>
+      <w:proofErr w:type="spellEnd"/>
+      <w:r>
+        <w:t xml:space="preserve"> and parser are intertwined</w:t>
       </w:r>
       <w:r>
         <w:t>,</w:t>
       </w:r>
       <w:r>
-        <w:t xml:space="preserve"> symbolic (s-) expressions</w:t>
-      </w:r>
-      <w:r>
-        <w:t xml:space="preserve">, which </w:t>
-      </w:r>
-      <w:r>
-        <w:t>make source code easy to manipulate via macros.</w:t>
-      </w:r>
-      <w:r>
-        <w:t xml:space="preserve">  In contrast, </w:t>
-      </w:r>
-      <w:r>
-        <w:t xml:space="preserve">languages with ambiguous grammars are less </w:t>
-      </w:r>
-      <w:r>
-        <w:t>conducive</w:t>
-      </w:r>
-      <w:r>
-        <w:t xml:space="preserve"> to macros since the compiler’s lexers and parser are intertwined</w:t>
-      </w:r>
-      <w:r>
-        <w:t xml:space="preserve"> with messages passing back and forth between them</w:t>
+        <w:t xml:space="preserve"> with </w:t>
+      </w:r>
+      <w:r>
+        <w:t>communication</w:t>
+      </w:r>
+      <w:r>
+        <w:t xml:space="preserve"> passing back and forth between them</w:t>
       </w:r>
       <w:r>
         <w:t xml:space="preserve">.  </w:t>
@@ -94,7 +152,27 @@
         <w:ind w:firstLine="360"/>
       </w:pPr>
       <w:r>
-        <w:t>This paper introduces</w:t>
+        <w:t xml:space="preserve">Disney </w:t>
+      </w:r>
+      <w:proofErr w:type="gramStart"/>
+      <w:r>
+        <w:rPr>
+          <w:i/>
+        </w:rPr>
+        <w:t>et</w:t>
+      </w:r>
+      <w:proofErr w:type="gramEnd"/>
+      <w:r>
+        <w:rPr>
+          <w:i/>
+        </w:rPr>
+        <w:t>. al.</w:t>
+      </w:r>
+      <w:r>
+        <w:t xml:space="preserve">’s </w:t>
+      </w:r>
+      <w:r>
+        <w:t>paper introduces</w:t>
       </w:r>
       <w:r>
         <w:t xml:space="preserve"> Sweet.js</w:t>
@@ -103,7 +181,33 @@
         <w:t>, which</w:t>
       </w:r>
       <w:r>
-        <w:t xml:space="preserve"> is a macro system for JavaScript whose primary contribution is a reader that correctly distinguish between division operations and regular expressions across the entire ECMAScript5 (ES5) specification; this reader sits between the lexer and parser to eliminate the need for the </w:t>
+        <w:t xml:space="preserve"> is a macro system for JavaScript whose primary contribution is a reader that correctly distinguish</w:t>
+      </w:r>
+      <w:r>
+        <w:t>es</w:t>
+      </w:r>
+      <w:r>
+        <w:t xml:space="preserve"> between division operations and regular expressions across the entire ECMAScript5 (ES5) s</w:t>
+      </w:r>
+      <w:r>
+        <w:t xml:space="preserve">pecification. </w:t>
+      </w:r>
+      <w:r>
+        <w:t xml:space="preserve"> </w:t>
+      </w:r>
+      <w:r>
+        <w:t>T</w:t>
+      </w:r>
+      <w:r>
+        <w:t xml:space="preserve">his reader sits between the </w:t>
+      </w:r>
+      <w:proofErr w:type="spellStart"/>
+      <w:r>
+        <w:t>lexer</w:t>
+      </w:r>
+      <w:proofErr w:type="spellEnd"/>
+      <w:r>
+        <w:t xml:space="preserve"> and parser to eliminate the need for the </w:t>
       </w:r>
       <w:r>
         <w:t xml:space="preserve">bidirectional </w:t>
@@ -112,7 +216,10 @@
         <w:t>communication</w:t>
       </w:r>
       <w:r>
-        <w:t xml:space="preserve"> between the lexer and parser</w:t>
+        <w:t xml:space="preserve"> between </w:t>
+      </w:r>
+      <w:r>
+        <w:t>those two components</w:t>
       </w:r>
       <w:r>
         <w:t>.</w:t>
@@ -132,12 +239,66 @@
       <w:r>
         <w:t xml:space="preserve"> (similar to s-expressions)</w:t>
       </w:r>
+      <w:r>
+        <w:t xml:space="preserve">.  </w:t>
+      </w:r>
+      <w:r>
+        <w:t xml:space="preserve">In a fully delimited language like Scheme, a token tree is sufficient to implement an expressive macro system.  Partially or </w:t>
+      </w:r>
+      <w:proofErr w:type="spellStart"/>
+      <w:r>
+        <w:t>undelimited</w:t>
+      </w:r>
+      <w:proofErr w:type="spellEnd"/>
+      <w:r>
+        <w:t xml:space="preserve"> languages like JavaScript require additional structure to enable the use of macros.  Sweet.js leverages the technique of </w:t>
+      </w:r>
+      <w:proofErr w:type="spellStart"/>
+      <w:r>
+        <w:rPr>
+          <w:i/>
+        </w:rPr>
+        <w:t>enforestation</w:t>
+      </w:r>
+      <w:proofErr w:type="spellEnd"/>
+      <w:r>
+        <w:t xml:space="preserve"> </w:t>
+      </w:r>
+      <w:r>
+        <w:t>(</w:t>
+      </w:r>
+      <w:r>
+        <w:t xml:space="preserve">first introduced in the </w:t>
+      </w:r>
+      <w:proofErr w:type="spellStart"/>
+      <w:r>
+        <w:t>Honu</w:t>
+      </w:r>
+      <w:proofErr w:type="spellEnd"/>
+      <w:r>
+        <w:t xml:space="preserve"> programming </w:t>
+      </w:r>
+      <w:r>
+        <w:t>language)</w:t>
+      </w:r>
+      <w:r>
+        <w:t xml:space="preserve"> whereby token trees are transformed into term trees by progressively recognizing and grouping syntax forms (e.g. literals, identifiers, expressions, statements, etc.).  </w:t>
+      </w:r>
+      <w:proofErr w:type="gramStart"/>
+      <w:r>
+        <w:t xml:space="preserve">This technique in turn fully </w:t>
+      </w:r>
+      <w:proofErr w:type="spellStart"/>
+      <w:r>
+        <w:t>deliminates</w:t>
+      </w:r>
+      <w:proofErr w:type="spellEnd"/>
+      <w:r>
+        <w:t xml:space="preserve"> the syntax.</w:t>
+      </w:r>
+      <w:proofErr w:type="gramEnd"/>
     </w:p>
-    <w:p>
-      <w:pPr>
-        <w:ind w:firstLine="360"/>
-      </w:pPr>
-    </w:p>
+    <w:p/>
     <w:p>
       <w:pPr>
         <w:ind w:firstLine="360"/>
@@ -152,7 +313,21 @@
         <w:t>custom operators</w:t>
       </w:r>
       <w:r>
-        <w:t xml:space="preserve"> (which were introduced by the Honu programming language).  Sweet.js also introduces the use of </w:t>
+        <w:t xml:space="preserve"> (which were introduced by the </w:t>
+      </w:r>
+      <w:proofErr w:type="spellStart"/>
+      <w:r>
+        <w:t>Honu</w:t>
+      </w:r>
+      <w:proofErr w:type="spellEnd"/>
+      <w:r>
+        <w:t xml:space="preserve"> programming language).  </w:t>
+      </w:r>
+      <w:r>
+        <w:t xml:space="preserve">What is more, </w:t>
+      </w:r>
+      <w:r>
+        <w:t xml:space="preserve">Sweet.js introduces the use of </w:t>
       </w:r>
       <w:r>
         <w:rPr>
@@ -164,26 +339,78 @@
         <w:t xml:space="preserve"> to overcome some of the limitations of infix operators by enabling matching of syntax before and after the macro identifier.</w:t>
       </w:r>
     </w:p>
-    <w:p/>
     <w:p>
-      <w:r>
-        <w:tab/>
-        <w:t xml:space="preserve">In a fully delimited language like Scheme, a token tree is sufficient to implement an expressive macro system.  </w:t>
-      </w:r>
-      <w:r>
-        <w:t xml:space="preserve">Partially or </w:t>
-      </w:r>
-      <w:r>
-        <w:t>un</w:t>
-      </w:r>
-      <w:r>
-        <w:t>delimited languages like JavaScript require additional structure to enable the use of macros.  Sweet.js leverages the technique of enforestation first introduced in the Honu programming language</w:t>
-      </w:r>
-      <w:r>
-        <w:t>, whereby token trees are transformed into term trees by progressively recognizing and grouping syntax forms (e.g. literals, identifiers, expressions, statements, etc.).  This technique in turn fully deliminates the syntax.</w:t>
-      </w:r>
-      <w:bookmarkStart w:id="0" w:name="_GoBack"/>
-      <w:bookmarkEnd w:id="0"/>
+      <w:pPr>
+        <w:ind w:firstLine="360"/>
+      </w:pPr>
+    </w:p>
+    <w:p>
+      <w:pPr>
+        <w:ind w:firstLine="360"/>
+      </w:pPr>
+      <w:r>
+        <w:t xml:space="preserve">Within a macro itself, Sweet.js supports two primary styles namely </w:t>
+      </w:r>
+      <w:r>
+        <w:rPr>
+          <w:i/>
+        </w:rPr>
+        <w:t>rule</w:t>
+      </w:r>
+      <w:r>
+        <w:t xml:space="preserve"> and </w:t>
+      </w:r>
+      <w:r>
+        <w:rPr>
+          <w:i/>
+        </w:rPr>
+        <w:t>case</w:t>
+      </w:r>
+      <w:r>
+        <w:t xml:space="preserve"> based syntax.  Rule macros allow an input to be greedily matched to the large possible pattern </w:t>
+      </w:r>
+      <w:r>
+        <w:t xml:space="preserve">among a set of </w:t>
+      </w:r>
+      <w:r>
+        <w:t>e</w:t>
+      </w:r>
+      <w:r>
+        <w:t>xpression</w:t>
+      </w:r>
+      <w:r>
+        <w:t>s</w:t>
+      </w:r>
+      <w:r>
+        <w:t xml:space="preserve"> and are primarily used for term rewriting.  </w:t>
+      </w:r>
+      <w:r>
+        <w:t xml:space="preserve">In contrast, case macros allow for macro-based JavaScript code to create and manipulate the input.  </w:t>
+      </w:r>
+      <w:r>
+        <w:t xml:space="preserve">An example use of a case macro </w:t>
+      </w:r>
+      <w:r>
+        <w:t xml:space="preserve">that is </w:t>
+      </w:r>
+      <w:r>
+        <w:t xml:space="preserve">proposed </w:t>
+      </w:r>
+      <w:r>
+        <w:t xml:space="preserve">in the paper is to have a macro read a file and to store the file contents into a string.  </w:t>
+      </w:r>
+      <w:r>
+        <w:t xml:space="preserve">Both rule and case macros support the use of </w:t>
+      </w:r>
+      <w:r>
+        <w:rPr>
+          <w:i/>
+        </w:rPr>
+        <w:t>pattern variables</w:t>
+      </w:r>
+      <w:r>
+        <w:t xml:space="preserve"> (denoted by a preceding dollar sign “$”) which allow Sweet.js to bind input syntax to a variable for use within the macro’s template section.</w:t>
+      </w:r>
     </w:p>
     <w:p/>
     <w:p>
@@ -191,32 +418,89 @@
         <w:ind w:firstLine="360"/>
       </w:pPr>
       <w:r>
-        <w:t>While this paper only explicitly describes how to implement the proposed sc</w:t>
-      </w:r>
-      <w:r>
-        <w:t>heme in JavaScript, the</w:t>
-      </w:r>
-      <w:r>
-        <w:t xml:space="preserve"> approach </w:t>
-      </w:r>
-      <w:r>
-        <w:t xml:space="preserve">of using token tokens </w:t>
-      </w:r>
-      <w:r>
-        <w:t xml:space="preserve">to store lexical history </w:t>
-      </w:r>
-      <w:r>
-        <w:t xml:space="preserve">can be applied to other ambiguous grammar languages.  For example, Perl shares ambiguity around the forward slash (“/”) while the Rust language has ambiguity when parsing the less than (“&lt;”) symbol.  These types of ambiguities that necessitate intertwining of the lexer and parser can be resolved using the techniques proposed by Disney </w:t>
-      </w:r>
+        <w:t xml:space="preserve">While </w:t>
+      </w:r>
+      <w:r>
+        <w:t xml:space="preserve">Disney </w:t>
+      </w:r>
+      <w:proofErr w:type="gramStart"/>
       <w:r>
         <w:rPr>
           <w:i/>
         </w:rPr>
-        <w:t>et. al.</w:t>
-      </w:r>
-      <w:r>
-        <w:t>.</w:t>
-      </w:r>
+        <w:t>et</w:t>
+      </w:r>
+      <w:proofErr w:type="gramEnd"/>
+      <w:r>
+        <w:rPr>
+          <w:i/>
+        </w:rPr>
+        <w:t xml:space="preserve">. </w:t>
+      </w:r>
+      <w:proofErr w:type="gramStart"/>
+      <w:r>
+        <w:rPr>
+          <w:i/>
+        </w:rPr>
+        <w:t>al.</w:t>
+      </w:r>
+      <w:r>
+        <w:t xml:space="preserve">’s </w:t>
+      </w:r>
+      <w:r>
+        <w:t xml:space="preserve"> paper</w:t>
+      </w:r>
+      <w:proofErr w:type="gramEnd"/>
+      <w:r>
+        <w:t xml:space="preserve"> only explicitly describes how to implement the proposed sc</w:t>
+      </w:r>
+      <w:r>
+        <w:t>heme in JavaScript, the</w:t>
+      </w:r>
+      <w:r>
+        <w:t xml:space="preserve"> approach </w:t>
+      </w:r>
+      <w:r>
+        <w:t xml:space="preserve">of using token </w:t>
+      </w:r>
+      <w:r>
+        <w:t>trees</w:t>
+      </w:r>
+      <w:r>
+        <w:t xml:space="preserve"> </w:t>
+      </w:r>
+      <w:r>
+        <w:t xml:space="preserve">to store lexical history </w:t>
+      </w:r>
+      <w:r>
+        <w:t xml:space="preserve">can be applied to other ambiguous grammar languages.  </w:t>
+      </w:r>
+      <w:r>
+        <w:t xml:space="preserve">Additional examples where this technique could be used include </w:t>
+      </w:r>
+      <w:r>
+        <w:t>Perl</w:t>
+      </w:r>
+      <w:r>
+        <w:t>’s</w:t>
+      </w:r>
+      <w:r>
+        <w:t xml:space="preserve"> ambiguity around the forward slash (“/”) </w:t>
+      </w:r>
+      <w:r>
+        <w:t xml:space="preserve">and </w:t>
+      </w:r>
+      <w:r>
+        <w:t>Rust</w:t>
+      </w:r>
+      <w:r>
+        <w:t>’s</w:t>
+      </w:r>
+      <w:r>
+        <w:t xml:space="preserve"> ambiguity when parsing the less than (“&lt;”) symbol.</w:t>
+      </w:r>
+      <w:bookmarkStart w:id="0" w:name="_GoBack"/>
+      <w:bookmarkEnd w:id="0"/>
     </w:p>
     <w:p>
       <w:pPr>
@@ -4111,7 +4395,7 @@
 </file>
 
 <file path=customXml/itemProps1.xml><?xml version="1.0" encoding="utf-8"?>
-<ds:datastoreItem xmlns:ds="http://schemas.openxmlformats.org/officeDocument/2006/customXml" ds:itemID="{18D4A992-4A6A-4C98-AEC3-941063671CFA}">
+<ds:datastoreItem xmlns:ds="http://schemas.openxmlformats.org/officeDocument/2006/customXml" ds:itemID="{65319653-76F6-4A75-AFC4-3630234D7301}">
   <ds:schemaRefs>
     <ds:schemaRef ds:uri="http://schemas.openxmlformats.org/officeDocument/2006/bibliography"/>
   </ds:schemaRefs>

</xml_diff>

<commit_message>
Uploading final submission for sweet js paper summary.
</commit_message>
<xml_diff>
--- a/Homeworks/sweet.js_paper/zayd_hammoudeh_-_sweet_js_summary.docx
+++ b/Homeworks/sweet.js_paper/zayd_hammoudeh_-_sweet_js_summary.docx
@@ -83,19 +83,16 @@
         <w:t>easy to manipulate</w:t>
       </w:r>
       <w:r>
-        <w:t xml:space="preserve">; prototypical examples </w:t>
-      </w:r>
-      <w:r>
-        <w:t xml:space="preserve">include </w:t>
-      </w:r>
-      <w:r>
-        <w:t xml:space="preserve">the </w:t>
-      </w:r>
-      <w:r>
-        <w:t>Lisp and Scheme</w:t>
-      </w:r>
-      <w:r>
-        <w:t xml:space="preserve"> programming languages</w:t>
+        <w:t xml:space="preserve">; prototypical </w:t>
+      </w:r>
+      <w:r>
+        <w:t xml:space="preserve">language </w:t>
+      </w:r>
+      <w:r>
+        <w:t xml:space="preserve">examples </w:t>
+      </w:r>
+      <w:r>
+        <w:t>include Lisp and Scheme</w:t>
       </w:r>
       <w:r>
         <w:t>.</w:t>
@@ -181,7 +178,13 @@
         <w:t>, which</w:t>
       </w:r>
       <w:r>
-        <w:t xml:space="preserve"> is a macro system for JavaScript whose primary contribution is a reader that correctly distinguish</w:t>
+        <w:t xml:space="preserve"> is a macro system for JavaScript whose primary contribution is a reader </w:t>
+      </w:r>
+      <w:r>
+        <w:t xml:space="preserve">scheme </w:t>
+      </w:r>
+      <w:r>
+        <w:t>that correctly distinguish</w:t>
       </w:r>
       <w:r>
         <w:t>es</w:t>
@@ -207,7 +210,19 @@
       </w:r>
       <w:proofErr w:type="spellEnd"/>
       <w:r>
-        <w:t xml:space="preserve"> and parser to eliminate the need for the </w:t>
+        <w:t xml:space="preserve"> and parser </w:t>
+      </w:r>
+      <w:r>
+        <w:t>and</w:t>
+      </w:r>
+      <w:r>
+        <w:t xml:space="preserve"> eliminate</w:t>
+      </w:r>
+      <w:r>
+        <w:t>s</w:t>
+      </w:r>
+      <w:r>
+        <w:t xml:space="preserve"> the need for the </w:t>
       </w:r>
       <w:r>
         <w:t xml:space="preserve">bidirectional </w:t>
@@ -251,7 +266,13 @@
       </w:r>
       <w:proofErr w:type="spellEnd"/>
       <w:r>
-        <w:t xml:space="preserve"> languages like JavaScript require additional structure to enable the use of macros.  Sweet.js leverages the technique of </w:t>
+        <w:t xml:space="preserve"> languages like JavaScript require additional structure </w:t>
+      </w:r>
+      <w:r>
+        <w:t xml:space="preserve">around the token tree </w:t>
+      </w:r>
+      <w:r>
+        <w:t xml:space="preserve">to enable the use of macros.  Sweet.js leverages the technique of </w:t>
       </w:r>
       <w:proofErr w:type="spellStart"/>
       <w:r>
@@ -313,7 +334,16 @@
         <w:t>custom operators</w:t>
       </w:r>
       <w:r>
-        <w:t xml:space="preserve"> (which were introduced by the </w:t>
+        <w:t xml:space="preserve"> (which </w:t>
+      </w:r>
+      <w:r>
+        <w:t xml:space="preserve">too </w:t>
+      </w:r>
+      <w:r>
+        <w:t xml:space="preserve">were introduced </w:t>
+      </w:r>
+      <w:r>
+        <w:t xml:space="preserve">in </w:t>
       </w:r>
       <w:proofErr w:type="spellStart"/>
       <w:r>
@@ -321,7 +351,7 @@
       </w:r>
       <w:proofErr w:type="spellEnd"/>
       <w:r>
-        <w:t xml:space="preserve"> programming language).  </w:t>
+        <w:t xml:space="preserve">).  </w:t>
       </w:r>
       <w:r>
         <w:t xml:space="preserve">What is more, </w:t>
@@ -336,7 +366,19 @@
         <w:t>infix macros</w:t>
       </w:r>
       <w:r>
-        <w:t xml:space="preserve"> to overcome some of the limitations of infix operators by enabling matching of syntax before and after the macro identifier.</w:t>
+        <w:t xml:space="preserve"> to overcome some of the limitations of infix operators by enabling</w:t>
+      </w:r>
+      <w:r>
+        <w:t xml:space="preserve"> the</w:t>
+      </w:r>
+      <w:r>
+        <w:t xml:space="preserve"> matching of syntax </w:t>
+      </w:r>
+      <w:r>
+        <w:t xml:space="preserve">both </w:t>
+      </w:r>
+      <w:r>
+        <w:t>before and after the macro identifier.</w:t>
       </w:r>
     </w:p>
     <w:p>
@@ -349,7 +391,13 @@
         <w:ind w:firstLine="360"/>
       </w:pPr>
       <w:r>
-        <w:t xml:space="preserve">Within a macro itself, Sweet.js supports two primary styles namely </w:t>
+        <w:t>Within a macro itself, Sweet.js supports two primary styles</w:t>
+      </w:r>
+      <w:r>
+        <w:t>,</w:t>
+      </w:r>
+      <w:r>
+        <w:t xml:space="preserve"> namely </w:t>
       </w:r>
       <w:r>
         <w:rPr>
@@ -397,7 +445,25 @@
         <w:t xml:space="preserve">proposed </w:t>
       </w:r>
       <w:r>
-        <w:t xml:space="preserve">in the paper is to have a macro read a file and to store the file contents into a string.  </w:t>
+        <w:t xml:space="preserve">in the paper is </w:t>
+      </w:r>
+      <w:r>
+        <w:t>one that</w:t>
+      </w:r>
+      <w:r>
+        <w:t xml:space="preserve"> read</w:t>
+      </w:r>
+      <w:r>
+        <w:t>s</w:t>
+      </w:r>
+      <w:r>
+        <w:t xml:space="preserve"> a file and store</w:t>
+      </w:r>
+      <w:r>
+        <w:t>s</w:t>
+      </w:r>
+      <w:r>
+        <w:t xml:space="preserve"> the file contents into a string.  </w:t>
       </w:r>
       <w:r>
         <w:t xml:space="preserve">Both rule and case macros support the use of </w:t>
@@ -435,27 +501,24 @@
         <w:rPr>
           <w:i/>
         </w:rPr>
-        <w:t xml:space="preserve">. </w:t>
+        <w:t>. al.</w:t>
+      </w:r>
+      <w:r>
+        <w:t xml:space="preserve">’s </w:t>
+      </w:r>
+      <w:r>
+        <w:t>paper only explicitly describes how to implement the proposed sc</w:t>
+      </w:r>
+      <w:r>
+        <w:t xml:space="preserve">heme in </w:t>
       </w:r>
       <w:proofErr w:type="gramStart"/>
       <w:r>
-        <w:rPr>
-          <w:i/>
-        </w:rPr>
-        <w:t>al.</w:t>
-      </w:r>
-      <w:r>
-        <w:t xml:space="preserve">’s </w:t>
-      </w:r>
-      <w:r>
-        <w:t xml:space="preserve"> paper</w:t>
+        <w:t>JavaScript,</w:t>
       </w:r>
       <w:proofErr w:type="gramEnd"/>
       <w:r>
-        <w:t xml:space="preserve"> only explicitly describes how to implement the proposed sc</w:t>
-      </w:r>
-      <w:r>
-        <w:t>heme in JavaScript, the</w:t>
+        <w:t xml:space="preserve"> the</w:t>
       </w:r>
       <w:r>
         <w:t xml:space="preserve"> approach </w:t>
@@ -473,7 +536,19 @@
         <w:t xml:space="preserve">to store lexical history </w:t>
       </w:r>
       <w:r>
-        <w:t xml:space="preserve">can be applied to other ambiguous grammar languages.  </w:t>
+        <w:t xml:space="preserve">can be applied to other </w:t>
+      </w:r>
+      <w:r>
+        <w:t xml:space="preserve">languages with </w:t>
+      </w:r>
+      <w:r>
+        <w:t>ambiguous grammar</w:t>
+      </w:r>
+      <w:r>
+        <w:t>s</w:t>
+      </w:r>
+      <w:r>
+        <w:t xml:space="preserve">.  </w:t>
       </w:r>
       <w:r>
         <w:t xml:space="preserve">Additional examples where this technique could be used include </w:t>
@@ -485,22 +560,31 @@
         <w:t>’s</w:t>
       </w:r>
       <w:r>
-        <w:t xml:space="preserve"> ambiguity around the forward slash (“/”) </w:t>
-      </w:r>
-      <w:r>
-        <w:t xml:space="preserve">and </w:t>
-      </w:r>
-      <w:r>
-        <w:t>Rust</w:t>
-      </w:r>
-      <w:r>
-        <w:t>’s</w:t>
-      </w:r>
-      <w:r>
-        <w:t xml:space="preserve"> ambiguity when parsing the less than (“&lt;”) symbol.</w:t>
+        <w:t xml:space="preserve"> </w:t>
+      </w:r>
+      <w:r>
+        <w:t>similar</w:t>
       </w:r>
       <w:bookmarkStart w:id="0" w:name="_GoBack"/>
       <w:bookmarkEnd w:id="0"/>
+      <w:r>
+        <w:t xml:space="preserve"> ambiguity around forward slash (“/”) </w:t>
+      </w:r>
+      <w:r>
+        <w:t>as well as</w:t>
+      </w:r>
+      <w:r>
+        <w:t xml:space="preserve"> </w:t>
+      </w:r>
+      <w:r>
+        <w:t>Rust</w:t>
+      </w:r>
+      <w:r>
+        <w:t>’s</w:t>
+      </w:r>
+      <w:r>
+        <w:t xml:space="preserve"> ambiguity when parsing the less than (“&lt;”) symbol.</w:t>
+      </w:r>
     </w:p>
     <w:p>
       <w:pPr>
@@ -4395,7 +4479,7 @@
 </file>
 
 <file path=customXml/itemProps1.xml><?xml version="1.0" encoding="utf-8"?>
-<ds:datastoreItem xmlns:ds="http://schemas.openxmlformats.org/officeDocument/2006/customXml" ds:itemID="{65319653-76F6-4A75-AFC4-3630234D7301}">
+<ds:datastoreItem xmlns:ds="http://schemas.openxmlformats.org/officeDocument/2006/customXml" ds:itemID="{7179D468-79CE-49C0-BDAF-FF5CB797EB3A}">
   <ds:schemaRefs>
     <ds:schemaRef ds:uri="http://schemas.openxmlformats.org/officeDocument/2006/bibliography"/>
   </ds:schemaRefs>

</xml_diff>